<commit_message>
Envío parcial CU venta
</commit_message>
<xml_diff>
--- a/Documentos/PVT-DERCU-05.docx
+++ b/Documentos/PVT-DERCU-05.docx
@@ -1592,7 +1592,7 @@
       </w:tr>
       <w:tr>
         <w:trPr>
-          <w:trHeight w:val="420"/>
+          <w:trHeight w:val="12"/>
         </w:trPr>
         <w:tc>
           <w:tcPr>
@@ -1616,7 +1616,7 @@
       </w:tr>
       <w:tr>
         <w:trPr>
-          <w:trHeight w:val="420"/>
+          <w:trHeight w:val="12"/>
         </w:trPr>
         <w:tc>
           <w:tcPr>
@@ -1638,18 +1638,26 @@
                 <w:b/>
               </w:rPr>
             </w:pPr>
-            <w:r>
-              <w:rPr>
-                <w:b/>
-              </w:rPr>
-              <w:t>Pos condiciones:</w:t>
+            <w:proofErr w:type="spellStart"/>
+            <w:r>
+              <w:rPr>
+                <w:b/>
+              </w:rPr>
+              <w:t>Pos</w:t>
+            </w:r>
+            <w:proofErr w:type="spellEnd"/>
+            <w:r>
+              <w:rPr>
+                <w:b/>
+              </w:rPr>
+              <w:t xml:space="preserve"> condiciones:</w:t>
             </w:r>
           </w:p>
         </w:tc>
       </w:tr>
       <w:tr>
         <w:trPr>
-          <w:trHeight w:val="420"/>
+          <w:trHeight w:val="12"/>
         </w:trPr>
         <w:tc>
           <w:tcPr>
@@ -1852,6 +1860,7 @@
           <w:rFonts w:ascii="Times New Roman" w:hAnsi="Times New Roman" w:cs="Times New Roman"/>
           <w:b/>
           <w:i/>
+          <w:noProof/>
           <w:sz w:val="28"/>
         </w:rPr>
         <w:drawing>
@@ -2010,6 +2019,9 @@
         </mc:AlternateContent>
       </w:r>
       <w:r>
+        <w:rPr>
+          <w:noProof/>
+        </w:rPr>
         <w:drawing>
           <wp:inline distT="0" distB="0" distL="0" distR="0" wp14:anchorId="177835DE" wp14:editId="6250A899">
             <wp:extent cx="8806815" cy="5174615"/>
@@ -2333,6 +2345,7 @@
           <w:rFonts w:ascii="Times New Roman" w:hAnsi="Times New Roman" w:cs="Times New Roman"/>
           <w:b/>
           <w:i/>
+          <w:noProof/>
           <w:sz w:val="28"/>
         </w:rPr>
         <w:drawing>
@@ -3172,6 +3185,7 @@
     <w:lsdException w:name="HTML Sample" w:semiHidden="1" w:unhideWhenUsed="1"/>
     <w:lsdException w:name="HTML Typewriter" w:semiHidden="1" w:unhideWhenUsed="1"/>
     <w:lsdException w:name="HTML Variable" w:semiHidden="1" w:unhideWhenUsed="1"/>
+    <w:lsdException w:name="Normal Table" w:semiHidden="1" w:unhideWhenUsed="1"/>
     <w:lsdException w:name="annotation subject" w:semiHidden="1" w:unhideWhenUsed="1"/>
     <w:lsdException w:name="No List" w:semiHidden="1" w:unhideWhenUsed="1"/>
     <w:lsdException w:name="Outline List 1" w:semiHidden="1" w:unhideWhenUsed="1"/>
@@ -3214,8 +3228,11 @@
     <w:lsdException w:name="Table Contemporary" w:semiHidden="1" w:unhideWhenUsed="1"/>
     <w:lsdException w:name="Table Elegant" w:semiHidden="1" w:unhideWhenUsed="1"/>
     <w:lsdException w:name="Table Professional" w:semiHidden="1" w:unhideWhenUsed="1"/>
+    <w:lsdException w:name="Table Subtle 1" w:semiHidden="1" w:unhideWhenUsed="1"/>
     <w:lsdException w:name="Table Subtle 2" w:semiHidden="1" w:unhideWhenUsed="1"/>
     <w:lsdException w:name="Table Web 1" w:semiHidden="1" w:unhideWhenUsed="1"/>
+    <w:lsdException w:name="Table Web 2" w:semiHidden="1" w:unhideWhenUsed="1"/>
+    <w:lsdException w:name="Table Web 3" w:semiHidden="1" w:unhideWhenUsed="1"/>
     <w:lsdException w:name="Balloon Text" w:semiHidden="1" w:unhideWhenUsed="1"/>
     <w:lsdException w:name="Table Grid" w:uiPriority="39"/>
     <w:lsdException w:name="Table Theme" w:semiHidden="1" w:unhideWhenUsed="1"/>

</xml_diff>